<commit_message>
Course Project hotfix (2)
</commit_message>
<xml_diff>
--- a/documentation/Курсовая работа.docx
+++ b/documentation/Курсовая работа.docx
@@ -317,7 +317,55 @@
           <w:sz w:val="28"/>
           <w:szCs w:val="28"/>
         </w:rPr>
-        <w:t>Зав. кафедрой_____________________С. Д. Махортов, д.ф.- м.н.,доцент __._.20__</w:t>
+        <w:t xml:space="preserve">Зав. </w:t>
+      </w:r>
+      <w:proofErr w:type="spellStart"/>
+      <w:r>
+        <w:rPr>
+          <w:sz w:val="28"/>
+          <w:szCs w:val="28"/>
+        </w:rPr>
+        <w:t>кафедрой_____________________С</w:t>
+      </w:r>
+      <w:proofErr w:type="spellEnd"/>
+      <w:r>
+        <w:rPr>
+          <w:sz w:val="28"/>
+          <w:szCs w:val="28"/>
+        </w:rPr>
+        <w:t xml:space="preserve">. Д. Махортов, </w:t>
+      </w:r>
+      <w:proofErr w:type="spellStart"/>
+      <w:r>
+        <w:rPr>
+          <w:sz w:val="28"/>
+          <w:szCs w:val="28"/>
+        </w:rPr>
+        <w:t>д.ф</w:t>
+      </w:r>
+      <w:proofErr w:type="spellEnd"/>
+      <w:r>
+        <w:rPr>
+          <w:sz w:val="28"/>
+          <w:szCs w:val="28"/>
+        </w:rPr>
+        <w:t xml:space="preserve">.- </w:t>
+      </w:r>
+      <w:proofErr w:type="spellStart"/>
+      <w:r>
+        <w:rPr>
+          <w:sz w:val="28"/>
+          <w:szCs w:val="28"/>
+        </w:rPr>
+        <w:t>м.н.,доцент</w:t>
+      </w:r>
+      <w:proofErr w:type="spellEnd"/>
+      <w:r>
+        <w:rPr>
+          <w:sz w:val="28"/>
+          <w:szCs w:val="28"/>
+        </w:rPr>
+        <w:t xml:space="preserve"> __._.20__</w:t>
       </w:r>
     </w:p>
     <w:p>
@@ -328,6 +376,7 @@
           <w:szCs w:val="28"/>
         </w:rPr>
       </w:pPr>
+      <w:proofErr w:type="spellStart"/>
       <w:r>
         <w:rPr>
           <w:sz w:val="28"/>
@@ -340,7 +389,15 @@
           <w:sz w:val="28"/>
           <w:szCs w:val="28"/>
         </w:rPr>
-        <w:t>В.А. Ефремов</w:t>
+        <w:t>В.А</w:t>
+      </w:r>
+      <w:proofErr w:type="spellEnd"/>
+      <w:r>
+        <w:rPr>
+          <w:sz w:val="28"/>
+          <w:szCs w:val="28"/>
+        </w:rPr>
+        <w:t>. Ефремов</w:t>
       </w:r>
       <w:r>
         <w:rPr>
@@ -358,6 +415,7 @@
           <w:szCs w:val="28"/>
         </w:rPr>
       </w:pPr>
+      <w:proofErr w:type="spellStart"/>
       <w:r>
         <w:rPr>
           <w:sz w:val="28"/>
@@ -370,7 +428,15 @@
           <w:sz w:val="28"/>
           <w:szCs w:val="28"/>
         </w:rPr>
-        <w:t>Ю.А. Богданова</w:t>
+        <w:t>Ю.А</w:t>
+      </w:r>
+      <w:proofErr w:type="spellEnd"/>
+      <w:r>
+        <w:rPr>
+          <w:sz w:val="28"/>
+          <w:szCs w:val="28"/>
+        </w:rPr>
+        <w:t>. Богданова</w:t>
       </w:r>
       <w:r>
         <w:rPr>
@@ -388,6 +454,7 @@
           <w:szCs w:val="28"/>
         </w:rPr>
       </w:pPr>
+      <w:proofErr w:type="spellStart"/>
       <w:r>
         <w:rPr>
           <w:sz w:val="28"/>
@@ -400,7 +467,15 @@
           <w:sz w:val="28"/>
           <w:szCs w:val="28"/>
         </w:rPr>
-        <w:t>Е.А.</w:t>
+        <w:t>Е.А</w:t>
+      </w:r>
+      <w:proofErr w:type="spellEnd"/>
+      <w:r>
+        <w:rPr>
+          <w:sz w:val="28"/>
+          <w:szCs w:val="28"/>
+        </w:rPr>
+        <w:t>.</w:t>
       </w:r>
       <w:r>
         <w:rPr>
@@ -432,12 +507,21 @@
           <w:szCs w:val="28"/>
         </w:rPr>
       </w:pPr>
-      <w:r>
-        <w:rPr>
-          <w:sz w:val="28"/>
-          <w:szCs w:val="28"/>
-        </w:rPr>
-        <w:t>Руководитель______________________В.С. Тарасов, ст. преподаватель</w:t>
+      <w:proofErr w:type="spellStart"/>
+      <w:r>
+        <w:rPr>
+          <w:sz w:val="28"/>
+          <w:szCs w:val="28"/>
+        </w:rPr>
+        <w:t>Руководитель______________________В.С</w:t>
+      </w:r>
+      <w:proofErr w:type="spellEnd"/>
+      <w:r>
+        <w:rPr>
+          <w:sz w:val="28"/>
+          <w:szCs w:val="28"/>
+        </w:rPr>
+        <w:t>. Тарасов, ст. преподаватель</w:t>
       </w:r>
     </w:p>
     <w:p>
@@ -453,7 +537,23 @@
           <w:sz w:val="28"/>
           <w:szCs w:val="28"/>
         </w:rPr>
-        <w:t>Руководитель______________________И.В.Клейменов, ассистент</w:t>
+        <w:t>Руководитель______________________</w:t>
+      </w:r>
+      <w:proofErr w:type="spellStart"/>
+      <w:r>
+        <w:rPr>
+          <w:sz w:val="28"/>
+          <w:szCs w:val="28"/>
+        </w:rPr>
+        <w:t>И.В.Клейменов</w:t>
+      </w:r>
+      <w:proofErr w:type="spellEnd"/>
+      <w:r>
+        <w:rPr>
+          <w:sz w:val="28"/>
+          <w:szCs w:val="28"/>
+        </w:rPr>
+        <w:t>, ассистент</w:t>
       </w:r>
     </w:p>
     <w:p>
@@ -1943,6 +2043,9 @@
     <w:p>
       <w:pPr>
         <w:pStyle w:val="ae"/>
+        <w:rPr>
+          <w:lang w:val="ru-RU"/>
+        </w:rPr>
       </w:pPr>
       <w:r>
         <w:t xml:space="preserve">Разработать конкурентоспособное </w:t>
@@ -1953,52 +2056,11 @@
       <w:r>
         <w:t>обильное приложение “Onboard” – это сервис для организации встреч участников настольных игр, упрощающее и автоматизирующее процесс организации встреч игроков настольных игр.</w:t>
       </w:r>
-      <w:r>
-        <w:t xml:space="preserve"> </w:t>
-      </w:r>
-      <w:r>
-        <w:t>К разрабатываемому приложению выдвинуты следующие требования:</w:t>
-      </w:r>
     </w:p>
     <w:p>
       <w:pPr>
         <w:pStyle w:val="a8"/>
       </w:pPr>
-      <w:r>
-        <w:t>Возможность регистрации и авторизации</w:t>
-      </w:r>
-    </w:p>
-    <w:p>
-      <w:pPr>
-        <w:pStyle w:val="a8"/>
-      </w:pPr>
-      <w:r>
-        <w:t>Возможность настройки фильтров выбора автомобилей</w:t>
-      </w:r>
-    </w:p>
-    <w:p>
-      <w:pPr>
-        <w:pStyle w:val="a8"/>
-      </w:pPr>
-      <w:r>
-        <w:t>Возможность аренды автомобиля</w:t>
-      </w:r>
-    </w:p>
-    <w:p>
-      <w:pPr>
-        <w:pStyle w:val="a8"/>
-      </w:pPr>
-      <w:r>
-        <w:t>Возможность связи со службой поддержки</w:t>
-      </w:r>
-    </w:p>
-    <w:p>
-      <w:pPr>
-        <w:pStyle w:val="a8"/>
-      </w:pPr>
-      <w:r>
-        <w:t>Возможность изменения данных в профиле</w:t>
-      </w:r>
       <w:r>
         <w:br w:type="page"/>
       </w:r>
@@ -2454,15 +2516,19 @@
       <w:r>
         <w:t>Мобильное приложение — программное обеспечение, предназначенное для работы на смартфонах, планшетах и других мобильных устройствах, разработанное для конкретной платформы (</w:t>
       </w:r>
+      <w:proofErr w:type="spellStart"/>
       <w:r>
         <w:t>iOS</w:t>
       </w:r>
+      <w:proofErr w:type="spellEnd"/>
       <w:r>
         <w:t xml:space="preserve">, </w:t>
       </w:r>
+      <w:proofErr w:type="spellStart"/>
       <w:r>
         <w:t>Android</w:t>
       </w:r>
+      <w:proofErr w:type="spellEnd"/>
       <w:r>
         <w:t xml:space="preserve">, </w:t>
       </w:r>
@@ -2495,15 +2561,19 @@
         <w:spacing w:before="0" w:after="0"/>
         <w:ind w:left="1219" w:hanging="357"/>
       </w:pPr>
+      <w:proofErr w:type="spellStart"/>
       <w:r>
         <w:t>Android</w:t>
       </w:r>
+      <w:proofErr w:type="spellEnd"/>
       <w:r>
         <w:t xml:space="preserve">-приложение — программное обеспечение, предназначенное для работы на смартфонах, планшетах и других мобильных устройствах, разработанное для платформы </w:t>
       </w:r>
+      <w:proofErr w:type="spellStart"/>
       <w:r>
         <w:t>Android</w:t>
       </w:r>
+      <w:proofErr w:type="spellEnd"/>
     </w:p>
     <w:p>
       <w:pPr>
@@ -2647,9 +2717,11 @@
         <w:spacing w:before="0" w:after="0"/>
         <w:ind w:left="1219" w:hanging="357"/>
       </w:pPr>
+      <w:proofErr w:type="spellStart"/>
       <w:r>
         <w:t>Android</w:t>
       </w:r>
+      <w:proofErr w:type="spellEnd"/>
       <w:r>
         <w:t xml:space="preserve"> — это операционная система с открытым исходным кодом, созданная для мобильных устройств на основе модифицированного ядра </w:t>
       </w:r>
@@ -2783,9 +2855,11 @@
         <w:spacing w:before="0" w:after="0"/>
         <w:ind w:left="1219" w:hanging="357"/>
       </w:pPr>
+      <w:proofErr w:type="spellStart"/>
       <w:r>
         <w:t>Frontend</w:t>
       </w:r>
+      <w:proofErr w:type="spellEnd"/>
       <w:r>
         <w:t xml:space="preserve"> — клиентская сторона пользовательского интерфейса к программно-аппаратной части сервиса</w:t>
       </w:r>
@@ -2806,9 +2880,11 @@
         <w:spacing w:before="0" w:after="0"/>
         <w:ind w:left="1219" w:hanging="357"/>
       </w:pPr>
+      <w:proofErr w:type="spellStart"/>
       <w:r>
         <w:t>Backend</w:t>
       </w:r>
+      <w:proofErr w:type="spellEnd"/>
       <w:r>
         <w:t xml:space="preserve"> — программно-аппаратная часть сервиса, отвечающая за функционирование его внутренней части</w:t>
       </w:r>
@@ -2924,7 +3000,63 @@
       <w:bookmarkEnd w:id="20"/>
       <w:bookmarkEnd w:id="21"/>
       <w:r>
-        <w:t xml:space="preserve"> много способов поиска единомышленников для организации какого-либо мероприятия. Это может быть и обычная группа Вконтакте, для онлайн-игр хорошо подойдет дискорд-сервер с ботами, упрощающими сбор игроков. Также есть сервисы, предодставляющие информацию о мероприятиях в городе на основе выбранных пользователем интересов и возможность присоединиться к ним, например, Meetup или “Кто куда”. Но намного комфортнее пользоваться узконаправленным приложением, учитывающим тонкости организации встречи для конкретного вида занятий, такими, как сервис Plink для поиска тиммейтов для компьютерных игр, который основан на принципе приложений для знакомств, где пользователи отмечают друг друга на основе общих интересов, и в случае взаимного интереса они могут связаться и начать игру. Для крупных событий существуют приложения, позволяющие спланировать рассадку гостей, список персонала, рассылку билетов и т. д., такие, как русскоязычная платформа Timepad, но порой они достаточно сложны в использовании из-за большого количества опций и сложного интерфейса. К тому же, для организации небольших ивентов с одной тематикой такая обширная функциональность будет излишней, и в то же время пользователь не будет иметь возможность детализировать мероприятие в нужном объеме.</w:t>
+        <w:t xml:space="preserve"> много способов поиска единомышленников для организации какого-либо мероприятия. Это может быть и обычная группа </w:t>
+      </w:r>
+      <w:proofErr w:type="spellStart"/>
+      <w:r>
+        <w:t>Вконтакте</w:t>
+      </w:r>
+      <w:proofErr w:type="spellEnd"/>
+      <w:r>
+        <w:t xml:space="preserve">, для онлайн-игр хорошо подойдет </w:t>
+      </w:r>
+      <w:proofErr w:type="spellStart"/>
+      <w:r>
+        <w:t>дискорд</w:t>
+      </w:r>
+      <w:proofErr w:type="spellEnd"/>
+      <w:r>
+        <w:t xml:space="preserve">-сервер с ботами, упрощающими сбор игроков. Также есть сервисы, </w:t>
+      </w:r>
+      <w:proofErr w:type="spellStart"/>
+      <w:r>
+        <w:t>предодставляющие</w:t>
+      </w:r>
+      <w:proofErr w:type="spellEnd"/>
+      <w:r>
+        <w:t xml:space="preserve"> информацию о мероприятиях в городе на основе выбранных пользователем интересов и возможность присоединиться к ним, например, </w:t>
+      </w:r>
+      <w:proofErr w:type="spellStart"/>
+      <w:r>
+        <w:t>Meetup</w:t>
+      </w:r>
+      <w:proofErr w:type="spellEnd"/>
+      <w:r>
+        <w:t xml:space="preserve"> или “Кто куда”. Но намного комфортнее пользоваться узконаправленным приложением, учитывающим тонкости организации встречи для конкретного вида занятий, такими, как сервис </w:t>
+      </w:r>
+      <w:proofErr w:type="spellStart"/>
+      <w:r>
+        <w:t>Plink</w:t>
+      </w:r>
+      <w:proofErr w:type="spellEnd"/>
+      <w:r>
+        <w:t xml:space="preserve"> для поиска </w:t>
+      </w:r>
+      <w:proofErr w:type="spellStart"/>
+      <w:r>
+        <w:t>тиммейтов</w:t>
+      </w:r>
+      <w:proofErr w:type="spellEnd"/>
+      <w:r>
+        <w:t xml:space="preserve"> для компьютерных игр, который основан на принципе приложений для знакомств, где пользователи отмечают друг друга на основе общих интересов, и в случае взаимного интереса они могут связаться и начать игру. Для крупных событий существуют приложения, позволяющие спланировать рассадку гостей, список персонала, рассылку билетов и т. д., такие, как русскоязычная платформа </w:t>
+      </w:r>
+      <w:proofErr w:type="spellStart"/>
+      <w:r>
+        <w:t>Timepad</w:t>
+      </w:r>
+      <w:proofErr w:type="spellEnd"/>
+      <w:r>
+        <w:t>, но порой они достаточно сложны в использовании из-за большого количества опций и сложного интерфейса. К тому же, для организации небольших ивентов с одной тематикой такая обширная функциональность будет излишней, и в то же время пользователь не будет иметь возможность детализировать мероприятие в нужном объеме.</w:t>
       </w:r>
     </w:p>
     <w:p>
@@ -3139,10 +3271,12 @@
               <w:pStyle w:val="ae"/>
               <w:ind w:firstLine="0"/>
             </w:pPr>
+            <w:proofErr w:type="spellStart"/>
             <w:r>
               <w:lastRenderedPageBreak/>
               <w:t>Timepad</w:t>
             </w:r>
+            <w:proofErr w:type="spellEnd"/>
           </w:p>
         </w:tc>
         <w:tc>
@@ -3268,9 +3402,11 @@
               <w:pStyle w:val="ae"/>
               <w:ind w:firstLine="0"/>
             </w:pPr>
+            <w:proofErr w:type="spellStart"/>
             <w:r>
               <w:t>Plink</w:t>
             </w:r>
+            <w:proofErr w:type="spellEnd"/>
           </w:p>
         </w:tc>
         <w:tc>
@@ -3396,9 +3532,11 @@
               <w:pStyle w:val="ae"/>
               <w:ind w:firstLine="0"/>
             </w:pPr>
+            <w:proofErr w:type="spellStart"/>
             <w:r>
               <w:t>Meetup</w:t>
             </w:r>
+            <w:proofErr w:type="spellEnd"/>
           </w:p>
         </w:tc>
         <w:tc>

</xml_diff>